<commit_message>
contestando a las preguntas de reflexion
</commit_message>
<xml_diff>
--- a/PG_R01_ Proceso de refactorización- Fowler.docx
+++ b/PG_R01_ Proceso de refactorización- Fowler.docx
@@ -596,7 +596,7 @@
               <w:noProof/>
             </w:rPr>
             <w:drawing>
-              <wp:anchor distT="0" distB="0" distL="114300" distR="114300" simplePos="0" relativeHeight="251660288" behindDoc="0" locked="0" layoutInCell="1" allowOverlap="1" wp14:anchorId="2605BA5F" wp14:editId="08EC46F9">
+              <wp:anchor distT="0" distB="0" distL="114300" distR="114300" simplePos="0" relativeHeight="251660288" behindDoc="0" locked="0" layoutInCell="1" allowOverlap="1" wp14:anchorId="2605BA5F" wp14:editId="6C261C80">
                 <wp:simplePos x="0" y="0"/>
                 <wp:positionH relativeFrom="margin">
                   <wp:align>center</wp:align>
@@ -1096,15 +1096,13 @@
     <w:p/>
     <w:p/>
     <w:p/>
-    <w:p/>
-    <w:p/>
-    <w:p/>
     <w:p>
       <w:pPr>
         <w:pStyle w:val="Ttulo1"/>
       </w:pPr>
       <w:bookmarkStart w:id="0" w:name="_Toc167022110"/>
       <w:r>
+        <w:lastRenderedPageBreak/>
         <w:t>¿Cómo has utilizado en la práctica tus conocimientos de defectos de diseño?</w:t>
       </w:r>
       <w:bookmarkEnd w:id="0"/>
@@ -1114,9 +1112,88 @@
     </w:p>
     <w:p>
       <w:r>
-        <w:br w:type="page"/>
+        <w:t xml:space="preserve">He aplicado mis conocimientos de defectos de diseño identificando y corrigiendo </w:t>
+      </w:r>
+      <w:proofErr w:type="spellStart"/>
+      <w:r>
+        <w:t>code</w:t>
+      </w:r>
+      <w:proofErr w:type="spellEnd"/>
+      <w:r>
+        <w:t xml:space="preserve"> </w:t>
+      </w:r>
+      <w:proofErr w:type="spellStart"/>
+      <w:r>
+        <w:t>smells</w:t>
+      </w:r>
+      <w:proofErr w:type="spellEnd"/>
+      <w:r>
+        <w:t xml:space="preserve"> en el proyecto del videoclub. Utilicé el catálogo de Martin </w:t>
+      </w:r>
+      <w:proofErr w:type="spellStart"/>
+      <w:r>
+        <w:t>Fowler</w:t>
+      </w:r>
+      <w:proofErr w:type="spellEnd"/>
+      <w:r>
+        <w:t xml:space="preserve"> para detectar problemas como métodos excesivamente largos, código duplicado y otras ineficiencias. Implementé técnicas de refactorización como "</w:t>
+      </w:r>
+      <w:proofErr w:type="spellStart"/>
+      <w:r>
+        <w:t>Extract</w:t>
+      </w:r>
+      <w:proofErr w:type="spellEnd"/>
+      <w:r>
+        <w:t xml:space="preserve"> </w:t>
+      </w:r>
+      <w:proofErr w:type="spellStart"/>
+      <w:r>
+        <w:t>Method</w:t>
+      </w:r>
+      <w:proofErr w:type="spellEnd"/>
+      <w:r>
+        <w:t>" para dividir métodos largos en otros más pequeños y específicos, y "</w:t>
+      </w:r>
+      <w:proofErr w:type="spellStart"/>
+      <w:r>
+        <w:t>Move</w:t>
+      </w:r>
+      <w:proofErr w:type="spellEnd"/>
+      <w:r>
+        <w:t xml:space="preserve"> </w:t>
+      </w:r>
+      <w:proofErr w:type="spellStart"/>
+      <w:r>
+        <w:t>Method</w:t>
+      </w:r>
+      <w:proofErr w:type="spellEnd"/>
+      <w:r>
+        <w:t>" para reubicar lógica inapropiada a clases más adecuadas. Estas acciones mejoraron la legibilidad, mantenibilidad y modularidad del código.</w:t>
       </w:r>
     </w:p>
+    <w:p/>
+    <w:p/>
+    <w:p/>
+    <w:p/>
+    <w:p/>
+    <w:p/>
+    <w:p/>
+    <w:p/>
+    <w:p/>
+    <w:p/>
+    <w:p/>
+    <w:p/>
+    <w:p/>
+    <w:p/>
+    <w:p/>
+    <w:p/>
+    <w:p/>
+    <w:p/>
+    <w:p/>
+    <w:p/>
+    <w:p/>
+    <w:p/>
+    <w:p/>
     <w:p>
       <w:pPr>
         <w:pStyle w:val="Ttulo1"/>
@@ -1133,9 +1210,40 @@
     </w:p>
     <w:p>
       <w:r>
-        <w:br w:type="page"/>
+        <w:t xml:space="preserve">Utilicé métricas de código para evaluar la calidad del software antes y después de la refactorización. Calculé la complejidad </w:t>
+      </w:r>
+      <w:proofErr w:type="spellStart"/>
+      <w:r>
+        <w:t>ciclomática</w:t>
+      </w:r>
+      <w:proofErr w:type="spellEnd"/>
+      <w:r>
+        <w:t xml:space="preserve"> para medir la complejidad lógica del código y utilicé herramientas de análisis de cobertura para asegurar que las pruebas abarquen una alta proporción del código. Estas métricas permitieron cuantificar las mejoras y asegurar que las refactorizaciones no introdujeran nuevos errores.</w:t>
       </w:r>
     </w:p>
+    <w:p/>
+    <w:p/>
+    <w:p/>
+    <w:p/>
+    <w:p/>
+    <w:p/>
+    <w:p/>
+    <w:p/>
+    <w:p/>
+    <w:p/>
+    <w:p/>
+    <w:p/>
+    <w:p/>
+    <w:p/>
+    <w:p/>
+    <w:p/>
+    <w:p/>
+    <w:p/>
+    <w:p/>
+    <w:p/>
+    <w:p/>
+    <w:p/>
+    <w:p/>
     <w:p>
       <w:pPr>
         <w:pStyle w:val="Ttulo1"/>
@@ -1146,8 +1254,10 @@
         <w:t>¿Cómo has utilizado en la práctica tus conocimientos de prueba y cobertura de pruebas?</w:t>
       </w:r>
       <w:bookmarkEnd w:id="2"/>
-      <w:r>
-        <w:t xml:space="preserve"> </w:t>
+    </w:p>
+    <w:p>
+      <w:r>
+        <w:t>Apliqué mis conocimientos de prueba y cobertura asegurando que las modificaciones en el código estuvieran bien testeadas. Realicé pruebas unitarias y de integración antes y después de cada refactorización. Utilicé herramientas de análisis de cobertura para asegurar que el nivel de cobertura se mantuviera por encima del 80%, garantizando que las áreas críticas del código estuvieran adecuadamente verificadas.</w:t>
       </w:r>
     </w:p>
     <w:p>

</xml_diff>

<commit_message>
contestando las dos ultimas preguntas de reflexion
</commit_message>
<xml_diff>
--- a/PG_R01_ Proceso de refactorización- Fowler.docx
+++ b/PG_R01_ Proceso de refactorización- Fowler.docx
@@ -205,6 +205,7 @@
                                     <w:calendar w:val="gregorian"/>
                                   </w:date>
                                 </w:sdtPr>
+                                <w:sdtEndPr/>
                                 <w:sdtContent>
                                   <w:p>
                                     <w:pPr>
@@ -287,6 +288,7 @@
                                     <w:dataBinding w:prefixMappings="xmlns:ns0='http://schemas.openxmlformats.org/officeDocument/2006/extended-properties' " w:xpath="/ns0:Properties[1]/ns0:Company[1]" w:storeItemID="{6668398D-A668-4E3E-A5EB-62B293D839F1}"/>
                                     <w:text/>
                                   </w:sdtPr>
+                                  <w:sdtEndPr/>
                                   <w:sdtContent>
                                     <w:r>
                                       <w:rPr>
@@ -317,6 +319,7 @@
                                     <w:dataBinding w:prefixMappings="xmlns:ns0='http://schemas.microsoft.com/office/2006/coverPageProps' " w:xpath="/ns0:CoverPageProperties[1]/ns0:CompanyAddress[1]" w:storeItemID="{55AF091B-3C7A-41E3-B477-F2FDAA23CFDA}"/>
                                     <w:text/>
                                   </w:sdtPr>
+                                  <w:sdtEndPr/>
                                   <w:sdtContent>
                                     <w:r>
                                       <w:rPr>
@@ -596,7 +599,7 @@
               <w:noProof/>
             </w:rPr>
             <w:drawing>
-              <wp:anchor distT="0" distB="0" distL="114300" distR="114300" simplePos="0" relativeHeight="251660288" behindDoc="0" locked="0" layoutInCell="1" allowOverlap="1" wp14:anchorId="2605BA5F" wp14:editId="6C261C80">
+              <wp:anchor distT="0" distB="0" distL="114300" distR="114300" simplePos="0" relativeHeight="251660288" behindDoc="0" locked="0" layoutInCell="1" allowOverlap="1" wp14:anchorId="2605BA5F" wp14:editId="55FF1188">
                 <wp:simplePos x="0" y="0"/>
                 <wp:positionH relativeFrom="margin">
                   <wp:align>center</wp:align>
@@ -1112,63 +1115,7 @@
     </w:p>
     <w:p>
       <w:r>
-        <w:t xml:space="preserve">He aplicado mis conocimientos de defectos de diseño identificando y corrigiendo </w:t>
-      </w:r>
-      <w:proofErr w:type="spellStart"/>
-      <w:r>
-        <w:t>code</w:t>
-      </w:r>
-      <w:proofErr w:type="spellEnd"/>
-      <w:r>
-        <w:t xml:space="preserve"> </w:t>
-      </w:r>
-      <w:proofErr w:type="spellStart"/>
-      <w:r>
-        <w:t>smells</w:t>
-      </w:r>
-      <w:proofErr w:type="spellEnd"/>
-      <w:r>
-        <w:t xml:space="preserve"> en el proyecto del videoclub. Utilicé el catálogo de Martin </w:t>
-      </w:r>
-      <w:proofErr w:type="spellStart"/>
-      <w:r>
-        <w:t>Fowler</w:t>
-      </w:r>
-      <w:proofErr w:type="spellEnd"/>
-      <w:r>
-        <w:t xml:space="preserve"> para detectar problemas como métodos excesivamente largos, código duplicado y otras ineficiencias. Implementé técnicas de refactorización como "</w:t>
-      </w:r>
-      <w:proofErr w:type="spellStart"/>
-      <w:r>
-        <w:t>Extract</w:t>
-      </w:r>
-      <w:proofErr w:type="spellEnd"/>
-      <w:r>
-        <w:t xml:space="preserve"> </w:t>
-      </w:r>
-      <w:proofErr w:type="spellStart"/>
-      <w:r>
-        <w:t>Method</w:t>
-      </w:r>
-      <w:proofErr w:type="spellEnd"/>
-      <w:r>
-        <w:t>" para dividir métodos largos en otros más pequeños y específicos, y "</w:t>
-      </w:r>
-      <w:proofErr w:type="spellStart"/>
-      <w:r>
-        <w:t>Move</w:t>
-      </w:r>
-      <w:proofErr w:type="spellEnd"/>
-      <w:r>
-        <w:t xml:space="preserve"> </w:t>
-      </w:r>
-      <w:proofErr w:type="spellStart"/>
-      <w:r>
-        <w:t>Method</w:t>
-      </w:r>
-      <w:proofErr w:type="spellEnd"/>
-      <w:r>
-        <w:t>" para reubicar lógica inapropiada a clases más adecuadas. Estas acciones mejoraron la legibilidad, mantenibilidad y modularidad del código.</w:t>
+        <w:t>He aplicado mis conocimientos de defectos de diseño identificando y corrigiendo code smells en el proyecto del videoclub. Utilicé el catálogo de Martin Fowler para detectar problemas como métodos excesivamente largos, código duplicado y otras ineficiencias. Implementé técnicas de refactorización como "Extract Method" para dividir métodos largos en otros más pequeños y específicos, y "Move Method" para reubicar lógica inapropiada a clases más adecuadas. Estas acciones mejoraron la legibilidad, mantenibilidad y modularidad del código.</w:t>
       </w:r>
     </w:p>
     <w:p/>
@@ -1210,47 +1157,15 @@
     </w:p>
     <w:p>
       <w:r>
-        <w:t xml:space="preserve">Utilicé métricas de código para evaluar la calidad del software antes y después de la refactorización. Calculé la complejidad </w:t>
-      </w:r>
-      <w:proofErr w:type="spellStart"/>
-      <w:r>
-        <w:t>ciclomática</w:t>
-      </w:r>
-      <w:proofErr w:type="spellEnd"/>
-      <w:r>
-        <w:t xml:space="preserve"> para medir la complejidad lógica del código y utilicé herramientas de análisis de cobertura para asegurar que las pruebas abarquen una alta proporción del código. Estas métricas permitieron cuantificar las mejoras y asegurar que las refactorizaciones no introdujeran nuevos errores.</w:t>
+        <w:t>Utilicé métricas de código para evaluar la calidad del software antes y después de la refactorización. Calculé la complejidad ciclomática para medir la complejidad lógica del código y utilicé herramientas de análisis de cobertura para asegurar que las pruebas abarquen una alta proporción del código. Estas métricas permitieron cuantificar las mejoras y asegurar que las refactorizaciones no introdujeran nuevos errores.</w:t>
       </w:r>
     </w:p>
-    <w:p/>
-    <w:p/>
-    <w:p/>
-    <w:p/>
-    <w:p/>
-    <w:p/>
-    <w:p/>
-    <w:p/>
-    <w:p/>
-    <w:p/>
-    <w:p/>
-    <w:p/>
-    <w:p/>
-    <w:p/>
-    <w:p/>
-    <w:p/>
-    <w:p/>
-    <w:p/>
-    <w:p/>
-    <w:p/>
-    <w:p/>
-    <w:p/>
-    <w:p/>
     <w:p>
       <w:pPr>
         <w:pStyle w:val="Ttulo1"/>
       </w:pPr>
       <w:bookmarkStart w:id="2" w:name="_Toc167022112"/>
       <w:r>
-        <w:lastRenderedPageBreak/>
         <w:t>¿Cómo has utilizado en la práctica tus conocimientos de prueba y cobertura de pruebas?</w:t>
       </w:r>
       <w:bookmarkEnd w:id="2"/>
@@ -1261,17 +1176,11 @@
       </w:r>
     </w:p>
     <w:p>
-      <w:r>
-        <w:br w:type="page"/>
-      </w:r>
-    </w:p>
-    <w:p>
       <w:pPr>
         <w:pStyle w:val="Ttulo1"/>
       </w:pPr>
       <w:bookmarkStart w:id="3" w:name="_Toc167022113"/>
       <w:r>
-        <w:lastRenderedPageBreak/>
         <w:t>¿Se puede automatizar completamente el proceso de refactorización a través de herramientas?</w:t>
       </w:r>
       <w:bookmarkEnd w:id="3"/>
@@ -1281,7 +1190,7 @@
     </w:p>
     <w:p>
       <w:r>
-        <w:br w:type="page"/>
+        <w:t>No, el proceso de refactorización no se puede automatizar completamente, ya que requiere juicio y conocimiento del contexto del código que las herramientas automáticas no pueden proporcionar. Sin embargo, herramientas como Eclipse ofrecen funcionalidades para ejecutar refactorizaciones comunes y registrar cambios, lo cual facilita y acelera el proceso.</w:t>
       </w:r>
     </w:p>
     <w:p>
@@ -1290,10 +1199,14 @@
       </w:pPr>
       <w:bookmarkStart w:id="4" w:name="_Toc167022114"/>
       <w:r>
-        <w:lastRenderedPageBreak/>
         <w:t>¿Qué relación encuentras entre el proceso de refactorización y la utilización de sistemas de control de tareas y versiones?</w:t>
       </w:r>
       <w:bookmarkEnd w:id="4"/>
+    </w:p>
+    <w:p>
+      <w:r>
+        <w:t>El proceso de refactorización está estrechamente relacionado con el uso de sistemas de control de tareas y versiones. Cada refactorización debe asociarse con una issue específica para facilitar el seguimiento y la trazabilidad de los cambios. Utilizar ramas independientes para cada tarea de refactorización ayuda a gestionar y revisar los cambios de manera aislada, permitiendo una integración más segura y organizada del código refactorizado.</w:t>
+      </w:r>
     </w:p>
     <w:sectPr>
       <w:footerReference w:type="default" r:id="rId12"/>

</xml_diff>

<commit_message>
adjuntando el link del repositorio en el documento
</commit_message>
<xml_diff>
--- a/PG_R01_ Proceso de refactorización- Fowler.docx
+++ b/PG_R01_ Proceso de refactorización- Fowler.docx
@@ -599,7 +599,7 @@
               <w:noProof/>
             </w:rPr>
             <w:drawing>
-              <wp:anchor distT="0" distB="0" distL="114300" distR="114300" simplePos="0" relativeHeight="251660288" behindDoc="0" locked="0" layoutInCell="1" allowOverlap="1" wp14:anchorId="2605BA5F" wp14:editId="55FF1188">
+              <wp:anchor distT="0" distB="0" distL="114300" distR="114300" simplePos="0" relativeHeight="251660288" behindDoc="0" locked="0" layoutInCell="1" allowOverlap="1" wp14:anchorId="2605BA5F" wp14:editId="02604621">
                 <wp:simplePos x="0" y="0"/>
                 <wp:positionH relativeFrom="margin">
                   <wp:align>center</wp:align>
@@ -1115,7 +1115,63 @@
     </w:p>
     <w:p>
       <w:r>
-        <w:t>He aplicado mis conocimientos de defectos de diseño identificando y corrigiendo code smells en el proyecto del videoclub. Utilicé el catálogo de Martin Fowler para detectar problemas como métodos excesivamente largos, código duplicado y otras ineficiencias. Implementé técnicas de refactorización como "Extract Method" para dividir métodos largos en otros más pequeños y específicos, y "Move Method" para reubicar lógica inapropiada a clases más adecuadas. Estas acciones mejoraron la legibilidad, mantenibilidad y modularidad del código.</w:t>
+        <w:t xml:space="preserve">He aplicado mis conocimientos de defectos de diseño identificando y corrigiendo </w:t>
+      </w:r>
+      <w:proofErr w:type="spellStart"/>
+      <w:r>
+        <w:t>code</w:t>
+      </w:r>
+      <w:proofErr w:type="spellEnd"/>
+      <w:r>
+        <w:t xml:space="preserve"> </w:t>
+      </w:r>
+      <w:proofErr w:type="spellStart"/>
+      <w:r>
+        <w:t>smells</w:t>
+      </w:r>
+      <w:proofErr w:type="spellEnd"/>
+      <w:r>
+        <w:t xml:space="preserve"> en el proyecto del videoclub. Utilicé el catálogo de Martin </w:t>
+      </w:r>
+      <w:proofErr w:type="spellStart"/>
+      <w:r>
+        <w:t>Fowler</w:t>
+      </w:r>
+      <w:proofErr w:type="spellEnd"/>
+      <w:r>
+        <w:t xml:space="preserve"> para detectar problemas como métodos excesivamente largos, código duplicado y otras ineficiencias. Implementé técnicas de refactorización como "</w:t>
+      </w:r>
+      <w:proofErr w:type="spellStart"/>
+      <w:r>
+        <w:t>Extract</w:t>
+      </w:r>
+      <w:proofErr w:type="spellEnd"/>
+      <w:r>
+        <w:t xml:space="preserve"> </w:t>
+      </w:r>
+      <w:proofErr w:type="spellStart"/>
+      <w:r>
+        <w:t>Method</w:t>
+      </w:r>
+      <w:proofErr w:type="spellEnd"/>
+      <w:r>
+        <w:t>" para dividir métodos largos en otros más pequeños y específicos, y "</w:t>
+      </w:r>
+      <w:proofErr w:type="spellStart"/>
+      <w:r>
+        <w:t>Move</w:t>
+      </w:r>
+      <w:proofErr w:type="spellEnd"/>
+      <w:r>
+        <w:t xml:space="preserve"> </w:t>
+      </w:r>
+      <w:proofErr w:type="spellStart"/>
+      <w:r>
+        <w:t>Method</w:t>
+      </w:r>
+      <w:proofErr w:type="spellEnd"/>
+      <w:r>
+        <w:t>" para reubicar lógica inapropiada a clases más adecuadas. Estas acciones mejoraron la legibilidad, mantenibilidad y modularidad del código.</w:t>
       </w:r>
     </w:p>
     <w:p/>
@@ -1157,7 +1213,15 @@
     </w:p>
     <w:p>
       <w:r>
-        <w:t>Utilicé métricas de código para evaluar la calidad del software antes y después de la refactorización. Calculé la complejidad ciclomática para medir la complejidad lógica del código y utilicé herramientas de análisis de cobertura para asegurar que las pruebas abarquen una alta proporción del código. Estas métricas permitieron cuantificar las mejoras y asegurar que las refactorizaciones no introdujeran nuevos errores.</w:t>
+        <w:t xml:space="preserve">Utilicé métricas de código para evaluar la calidad del software antes y después de la refactorización. Calculé la complejidad </w:t>
+      </w:r>
+      <w:proofErr w:type="spellStart"/>
+      <w:r>
+        <w:t>ciclomática</w:t>
+      </w:r>
+      <w:proofErr w:type="spellEnd"/>
+      <w:r>
+        <w:t xml:space="preserve"> para medir la complejidad lógica del código y utilicé herramientas de análisis de cobertura para asegurar que las pruebas abarquen una alta proporción del código. Estas métricas permitieron cuantificar las mejoras y asegurar que las refactorizaciones no introdujeran nuevos errores.</w:t>
       </w:r>
     </w:p>
     <w:p>
@@ -1205,11 +1269,31 @@
     </w:p>
     <w:p>
       <w:r>
-        <w:t>El proceso de refactorización está estrechamente relacionado con el uso de sistemas de control de tareas y versiones. Cada refactorización debe asociarse con una issue específica para facilitar el seguimiento y la trazabilidad de los cambios. Utilizar ramas independientes para cada tarea de refactorización ayuda a gestionar y revisar los cambios de manera aislada, permitiendo una integración más segura y organizada del código refactorizado.</w:t>
+        <w:t xml:space="preserve">El proceso de refactorización está estrechamente relacionado con el uso de sistemas de control de tareas y versiones. Cada refactorización debe asociarse con una </w:t>
+      </w:r>
+      <w:proofErr w:type="spellStart"/>
+      <w:r>
+        <w:t>issue</w:t>
+      </w:r>
+      <w:proofErr w:type="spellEnd"/>
+      <w:r>
+        <w:t xml:space="preserve"> específica para facilitar el seguimiento y la trazabilidad de los cambios. Utilizar ramas independientes para cada tarea de refactorización ayuda a gestionar y revisar los cambios de manera aislada, permitiendo una integración más segura y organizada del código refactorizado.</w:t>
       </w:r>
     </w:p>
+    <w:p/>
+    <w:p>
+      <w:hyperlink r:id="rId12" w:history="1">
+        <w:r>
+          <w:rPr>
+            <w:rStyle w:val="Hipervnculo"/>
+          </w:rPr>
+          <w:t>https://github.com/Jonandermorenoo88/refactoring-fowler-example</w:t>
+        </w:r>
+      </w:hyperlink>
+    </w:p>
+    <w:p/>
     <w:sectPr>
-      <w:footerReference w:type="default" r:id="rId12"/>
+      <w:footerReference w:type="default" r:id="rId13"/>
       <w:pgSz w:w="11910" w:h="16840"/>
       <w:pgMar w:top="1400" w:right="1600" w:bottom="280" w:left="1600" w:header="720" w:footer="720" w:gutter="0"/>
       <w:pgNumType w:start="0"/>
@@ -2699,6 +2783,18 @@
       <w:lang w:eastAsia="es-ES"/>
     </w:rPr>
   </w:style>
+  <w:style w:type="character" w:styleId="Mencinsinresolver">
+    <w:name w:val="Unresolved Mention"/>
+    <w:basedOn w:val="Fuentedeprrafopredeter"/>
+    <w:uiPriority w:val="99"/>
+    <w:semiHidden/>
+    <w:unhideWhenUsed/>
+    <w:rsid w:val="000A2CB7"/>
+    <w:rPr>
+      <w:color w:val="605E5C"/>
+      <w:shd w:val="clear" w:color="auto" w:fill="E1DFDD"/>
+    </w:rPr>
+  </w:style>
 </w:styles>
 </file>
 

</xml_diff>